<commit_message>
added 540 hw1 2 solution
</commit_message>
<xml_diff>
--- a/534_ANN/hw5/cpts534_hw5_yang_zhang.docx
+++ b/534_ANN/hw5/cpts534_hw5_yang_zhang.docx
@@ -1,6 +1,6 @@
 
 <file path=word/document.xml><?xml version="1.0" encoding="utf-8"?>
-<w:document xmlns:wpc="http://schemas.microsoft.com/office/word/2010/wordprocessingCanvas" xmlns:mc="http://schemas.openxmlformats.org/markup-compatibility/2006" xmlns:o="urn:schemas-microsoft-com:office:office" xmlns:r="http://schemas.openxmlformats.org/officeDocument/2006/relationships" xmlns:m="http://schemas.openxmlformats.org/officeDocument/2006/math" xmlns:v="urn:schemas-microsoft-com:vml" xmlns:wp14="http://schemas.microsoft.com/office/word/2010/wordprocessingDrawing" xmlns:wp="http://schemas.openxmlformats.org/drawingml/2006/wordprocessingDrawing" xmlns:w10="urn:schemas-microsoft-com:office:word" xmlns:w="http://schemas.openxmlformats.org/wordprocessingml/2006/main" xmlns:w14="http://schemas.microsoft.com/office/word/2010/wordml" xmlns:w15="http://schemas.microsoft.com/office/word/2012/wordml" xmlns:wpg="http://schemas.microsoft.com/office/word/2010/wordprocessingGroup" xmlns:wpi="http://schemas.microsoft.com/office/word/2010/wordprocessingInk" xmlns:wne="http://schemas.microsoft.com/office/word/2006/wordml" xmlns:wps="http://schemas.microsoft.com/office/word/2010/wordprocessingShape" mc:Ignorable="w14 w15 wp14">
+<w:document xmlns:wpc="http://schemas.microsoft.com/office/word/2010/wordprocessingCanvas" xmlns:cx="http://schemas.microsoft.com/office/drawing/2014/chartex" xmlns:cx1="http://schemas.microsoft.com/office/drawing/2015/9/8/chartex" xmlns:cx2="http://schemas.microsoft.com/office/drawing/2015/10/21/chartex" xmlns:mc="http://schemas.openxmlformats.org/markup-compatibility/2006" xmlns:o="urn:schemas-microsoft-com:office:office" xmlns:r="http://schemas.openxmlformats.org/officeDocument/2006/relationships" xmlns:m="http://schemas.openxmlformats.org/officeDocument/2006/math" xmlns:v="urn:schemas-microsoft-com:vml" xmlns:wp14="http://schemas.microsoft.com/office/word/2010/wordprocessingDrawing" xmlns:wp="http://schemas.openxmlformats.org/drawingml/2006/wordprocessingDrawing" xmlns:w10="urn:schemas-microsoft-com:office:word" xmlns:w="http://schemas.openxmlformats.org/wordprocessingml/2006/main" xmlns:w14="http://schemas.microsoft.com/office/word/2010/wordml" xmlns:w15="http://schemas.microsoft.com/office/word/2012/wordml" xmlns:w16se="http://schemas.microsoft.com/office/word/2015/wordml/symex" xmlns:wpg="http://schemas.microsoft.com/office/word/2010/wordprocessingGroup" xmlns:wpi="http://schemas.microsoft.com/office/word/2010/wordprocessingInk" xmlns:wne="http://schemas.microsoft.com/office/word/2006/wordml" xmlns:wps="http://schemas.microsoft.com/office/word/2010/wordprocessingShape" mc:Ignorable="w14 w15 w16se wp14">
   <w:body>
     <w:p>
       <w:pPr>
@@ -80,6 +80,465 @@
           <w:szCs w:val="28"/>
         </w:rPr>
         <w:t>The linear regression model for one-five:</w:t>
+      </w:r>
+    </w:p>
+    <w:p>
+      <w:pPr>
+        <w:spacing w:after="120" w:line="240" w:lineRule="auto"/>
+        <w:rPr>
+          <w:sz w:val="28"/>
+          <w:szCs w:val="28"/>
+        </w:rPr>
+      </w:pPr>
+      <w:r>
+        <w:rPr>
+          <w:sz w:val="28"/>
+          <w:szCs w:val="28"/>
+        </w:rPr>
+        <w:t>Class = -2.6496*Intensity – 0.9668*Symmetry + 0.8203</w:t>
+      </w:r>
+    </w:p>
+    <w:p>
+      <w:pPr>
+        <w:spacing w:after="120" w:line="240" w:lineRule="auto"/>
+        <w:rPr>
+          <w:b/>
+          <w:sz w:val="28"/>
+          <w:szCs w:val="28"/>
+        </w:rPr>
+      </w:pPr>
+      <w:r>
+        <w:rPr>
+          <w:b/>
+          <w:sz w:val="28"/>
+          <w:szCs w:val="28"/>
+        </w:rPr>
+        <w:t>1) Report in-sample error as mean sum squared residuals and number       misclassified</w:t>
+      </w:r>
+    </w:p>
+    <w:p>
+      <w:pPr>
+        <w:spacing w:after="120" w:line="240" w:lineRule="auto"/>
+        <w:rPr>
+          <w:sz w:val="28"/>
+          <w:szCs w:val="28"/>
+        </w:rPr>
+      </w:pPr>
+      <w:r>
+        <w:rPr>
+          <w:sz w:val="28"/>
+          <w:szCs w:val="28"/>
+        </w:rPr>
+        <w:t>Mean sum squared error = 0.7188</w:t>
+      </w:r>
+    </w:p>
+    <w:p>
+      <w:pPr>
+        <w:spacing w:after="120" w:line="240" w:lineRule="auto"/>
+        <w:rPr>
+          <w:sz w:val="28"/>
+          <w:szCs w:val="28"/>
+        </w:rPr>
+      </w:pPr>
+      <w:r>
+        <w:rPr>
+          <w:sz w:val="28"/>
+          <w:szCs w:val="28"/>
+        </w:rPr>
+        <w:t>Number of misclassified data = 12</w:t>
+      </w:r>
+    </w:p>
+    <w:p>
+      <w:pPr>
+        <w:spacing w:after="120" w:line="240" w:lineRule="auto"/>
+        <w:rPr>
+          <w:b/>
+          <w:sz w:val="28"/>
+          <w:szCs w:val="28"/>
+        </w:rPr>
+      </w:pPr>
+      <w:r>
+        <w:rPr>
+          <w:b/>
+          <w:sz w:val="28"/>
+          <w:szCs w:val="28"/>
+        </w:rPr>
+        <w:t xml:space="preserve">2) Calculate 2x2 confusion matrix </w:t>
+      </w:r>
+    </w:p>
+    <w:tbl>
+      <w:tblPr>
+        <w:tblStyle w:val="a4"/>
+        <w:tblW w:w="0" w:type="auto"/>
+        <w:tblLook w:val="04A0" w:firstRow="1" w:lastRow="0" w:firstColumn="1" w:lastColumn="0" w:noHBand="0" w:noVBand="1"/>
+      </w:tblPr>
+      <w:tblGrid>
+        <w:gridCol w:w="779"/>
+        <w:gridCol w:w="779"/>
+        <w:gridCol w:w="779"/>
+      </w:tblGrid>
+      <w:tr>
+        <w:trPr>
+          <w:trHeight w:val="313"/>
+        </w:trPr>
+        <w:tc>
+          <w:tcPr>
+            <w:tcW w:w="779" w:type="dxa"/>
+          </w:tcPr>
+          <w:p>
+            <w:pPr>
+              <w:spacing w:after="120" w:line="240" w:lineRule="auto"/>
+              <w:jc w:val="center"/>
+              <w:rPr>
+                <w:sz w:val="28"/>
+                <w:szCs w:val="28"/>
+              </w:rPr>
+            </w:pPr>
+          </w:p>
+        </w:tc>
+        <w:tc>
+          <w:tcPr>
+            <w:tcW w:w="779" w:type="dxa"/>
+          </w:tcPr>
+          <w:p>
+            <w:pPr>
+              <w:spacing w:after="120" w:line="240" w:lineRule="auto"/>
+              <w:jc w:val="center"/>
+              <w:rPr>
+                <w:sz w:val="28"/>
+                <w:szCs w:val="28"/>
+              </w:rPr>
+            </w:pPr>
+            <w:r>
+              <w:rPr>
+                <w:sz w:val="28"/>
+                <w:szCs w:val="28"/>
+              </w:rPr>
+              <w:t>~1</w:t>
+            </w:r>
+          </w:p>
+        </w:tc>
+        <w:tc>
+          <w:tcPr>
+            <w:tcW w:w="779" w:type="dxa"/>
+          </w:tcPr>
+          <w:p>
+            <w:pPr>
+              <w:spacing w:after="120" w:line="240" w:lineRule="auto"/>
+              <w:jc w:val="center"/>
+              <w:rPr>
+                <w:sz w:val="28"/>
+                <w:szCs w:val="28"/>
+              </w:rPr>
+            </w:pPr>
+            <w:r>
+              <w:rPr>
+                <w:sz w:val="28"/>
+                <w:szCs w:val="28"/>
+              </w:rPr>
+              <w:t>~5</w:t>
+            </w:r>
+          </w:p>
+        </w:tc>
+      </w:tr>
+      <w:tr>
+        <w:trPr>
+          <w:trHeight w:val="321"/>
+        </w:trPr>
+        <w:tc>
+          <w:tcPr>
+            <w:tcW w:w="779" w:type="dxa"/>
+          </w:tcPr>
+          <w:p>
+            <w:pPr>
+              <w:spacing w:after="120" w:line="240" w:lineRule="auto"/>
+              <w:jc w:val="center"/>
+              <w:rPr>
+                <w:sz w:val="28"/>
+                <w:szCs w:val="28"/>
+              </w:rPr>
+            </w:pPr>
+            <w:r>
+              <w:rPr>
+                <w:sz w:val="28"/>
+                <w:szCs w:val="28"/>
+              </w:rPr>
+              <w:t>1</w:t>
+            </w:r>
+          </w:p>
+        </w:tc>
+        <w:tc>
+          <w:tcPr>
+            <w:tcW w:w="779" w:type="dxa"/>
+          </w:tcPr>
+          <w:p>
+            <w:pPr>
+              <w:spacing w:after="120" w:line="240" w:lineRule="auto"/>
+              <w:jc w:val="center"/>
+              <w:rPr>
+                <w:sz w:val="28"/>
+                <w:szCs w:val="28"/>
+              </w:rPr>
+            </w:pPr>
+            <w:r>
+              <w:rPr>
+                <w:sz w:val="28"/>
+                <w:szCs w:val="28"/>
+              </w:rPr>
+              <w:t>252</w:t>
+            </w:r>
+          </w:p>
+        </w:tc>
+        <w:tc>
+          <w:tcPr>
+            <w:tcW w:w="779" w:type="dxa"/>
+          </w:tcPr>
+          <w:p>
+            <w:pPr>
+              <w:spacing w:after="120" w:line="240" w:lineRule="auto"/>
+              <w:jc w:val="center"/>
+              <w:rPr>
+                <w:sz w:val="28"/>
+                <w:szCs w:val="28"/>
+              </w:rPr>
+            </w:pPr>
+            <w:r>
+              <w:rPr>
+                <w:sz w:val="28"/>
+                <w:szCs w:val="28"/>
+              </w:rPr>
+              <w:t>12</w:t>
+            </w:r>
+          </w:p>
+        </w:tc>
+      </w:tr>
+      <w:tr>
+        <w:trPr>
+          <w:trHeight w:val="313"/>
+        </w:trPr>
+        <w:tc>
+          <w:tcPr>
+            <w:tcW w:w="779" w:type="dxa"/>
+          </w:tcPr>
+          <w:p>
+            <w:pPr>
+              <w:spacing w:after="120" w:line="240" w:lineRule="auto"/>
+              <w:jc w:val="center"/>
+              <w:rPr>
+                <w:sz w:val="28"/>
+                <w:szCs w:val="28"/>
+              </w:rPr>
+            </w:pPr>
+            <w:r>
+              <w:rPr>
+                <w:sz w:val="28"/>
+                <w:szCs w:val="28"/>
+              </w:rPr>
+              <w:t>5</w:t>
+            </w:r>
+          </w:p>
+        </w:tc>
+        <w:tc>
+          <w:tcPr>
+            <w:tcW w:w="779" w:type="dxa"/>
+          </w:tcPr>
+          <w:p>
+            <w:pPr>
+              <w:spacing w:after="120" w:line="240" w:lineRule="auto"/>
+              <w:jc w:val="center"/>
+              <w:rPr>
+                <w:sz w:val="28"/>
+                <w:szCs w:val="28"/>
+              </w:rPr>
+            </w:pPr>
+            <w:r>
+              <w:rPr>
+                <w:sz w:val="28"/>
+                <w:szCs w:val="28"/>
+              </w:rPr>
+              <w:t>0</w:t>
+            </w:r>
+          </w:p>
+        </w:tc>
+        <w:tc>
+          <w:tcPr>
+            <w:tcW w:w="779" w:type="dxa"/>
+          </w:tcPr>
+          <w:p>
+            <w:pPr>
+              <w:spacing w:after="120" w:line="240" w:lineRule="auto"/>
+              <w:jc w:val="center"/>
+              <w:rPr>
+                <w:sz w:val="28"/>
+                <w:szCs w:val="28"/>
+              </w:rPr>
+            </w:pPr>
+            <w:r>
+              <w:rPr>
+                <w:sz w:val="28"/>
+                <w:szCs w:val="28"/>
+              </w:rPr>
+              <w:t>160</w:t>
+            </w:r>
+          </w:p>
+        </w:tc>
+      </w:tr>
+    </w:tbl>
+    <w:p>
+      <w:pPr>
+        <w:spacing w:after="120" w:line="240" w:lineRule="auto"/>
+        <w:rPr>
+          <w:sz w:val="28"/>
+          <w:szCs w:val="28"/>
+        </w:rPr>
+      </w:pPr>
+    </w:p>
+    <w:p>
+      <w:pPr>
+        <w:spacing w:after="120" w:line="240" w:lineRule="auto"/>
+        <w:rPr>
+          <w:b/>
+          <w:sz w:val="28"/>
+          <w:szCs w:val="28"/>
+        </w:rPr>
+      </w:pPr>
+      <w:r>
+        <w:rPr>
+          <w:b/>
+          <w:sz w:val="28"/>
+          <w:szCs w:val="28"/>
+        </w:rPr>
+        <w:t>3) Make a scatter plot like figure 3.2, text p83</w:t>
+      </w:r>
+    </w:p>
+    <w:p>
+      <w:pPr>
+        <w:spacing w:after="120" w:line="240" w:lineRule="auto"/>
+        <w:rPr>
+          <w:b/>
+          <w:sz w:val="28"/>
+          <w:szCs w:val="28"/>
+        </w:rPr>
+      </w:pPr>
+      <w:r>
+        <w:rPr>
+          <w:b/>
+          <w:noProof/>
+          <w:sz w:val="28"/>
+          <w:szCs w:val="28"/>
+        </w:rPr>
+        <w:drawing>
+          <wp:inline distT="0" distB="0" distL="0" distR="0">
+            <wp:extent cx="4564380" cy="2567940"/>
+            <wp:effectExtent l="0" t="0" r="7620" b="3810"/>
+            <wp:docPr id="2" name="图片 2"/>
+            <wp:cNvGraphicFramePr>
+              <a:graphicFrameLocks xmlns:a="http://schemas.openxmlformats.org/drawingml/2006/main" noChangeAspect="1"/>
+            </wp:cNvGraphicFramePr>
+            <a:graphic xmlns:a="http://schemas.openxmlformats.org/drawingml/2006/main">
+              <a:graphicData uri="http://schemas.openxmlformats.org/drawingml/2006/picture">
+                <pic:pic xmlns:pic="http://schemas.openxmlformats.org/drawingml/2006/picture">
+                  <pic:nvPicPr>
+                    <pic:cNvPr id="2" name="Q3.JPG"/>
+                    <pic:cNvPicPr/>
+                  </pic:nvPicPr>
+                  <pic:blipFill>
+                    <a:blip r:embed="rId5">
+                      <a:extLst>
+                        <a:ext uri="{28A0092B-C50C-407E-A947-70E740481C1C}">
+                          <a14:useLocalDpi xmlns:a14="http://schemas.microsoft.com/office/drawing/2010/main" val="0"/>
+                        </a:ext>
+                      </a:extLst>
+                    </a:blip>
+                    <a:stretch>
+                      <a:fillRect/>
+                    </a:stretch>
+                  </pic:blipFill>
+                  <pic:spPr>
+                    <a:xfrm>
+                      <a:off x="0" y="0"/>
+                      <a:ext cx="4564380" cy="2567940"/>
+                    </a:xfrm>
+                    <a:prstGeom prst="rect">
+                      <a:avLst/>
+                    </a:prstGeom>
+                  </pic:spPr>
+                </pic:pic>
+              </a:graphicData>
+            </a:graphic>
+          </wp:inline>
+        </w:drawing>
+      </w:r>
+    </w:p>
+    <w:p>
+      <w:pPr>
+        <w:spacing w:after="120" w:line="240" w:lineRule="auto"/>
+        <w:rPr>
+          <w:b/>
+          <w:sz w:val="28"/>
+          <w:szCs w:val="28"/>
+        </w:rPr>
+      </w:pPr>
+      <w:r>
+        <w:rPr>
+          <w:b/>
+          <w:sz w:val="28"/>
+          <w:szCs w:val="28"/>
+        </w:rPr>
+        <w:t xml:space="preserve">4) Include discriminant, </w:t>
+      </w:r>
+      <w:proofErr w:type="spellStart"/>
+      <w:r>
+        <w:rPr>
+          <w:b/>
+          <w:bCs/>
+          <w:sz w:val="28"/>
+          <w:szCs w:val="28"/>
+        </w:rPr>
+        <w:t>w</w:t>
+      </w:r>
+      <w:r>
+        <w:rPr>
+          <w:b/>
+          <w:sz w:val="28"/>
+          <w:szCs w:val="28"/>
+          <w:vertAlign w:val="superscript"/>
+        </w:rPr>
+        <w:t>T</w:t>
+      </w:r>
+      <w:r>
+        <w:rPr>
+          <w:b/>
+          <w:bCs/>
+          <w:sz w:val="28"/>
+          <w:szCs w:val="28"/>
+        </w:rPr>
+        <w:t>x</w:t>
+      </w:r>
+      <w:proofErr w:type="spellEnd"/>
+      <w:r>
+        <w:rPr>
+          <w:b/>
+          <w:sz w:val="28"/>
+          <w:szCs w:val="28"/>
+        </w:rPr>
+        <w:t>=bin average, in plot as boundary between classes</w:t>
+      </w:r>
+    </w:p>
+    <w:p>
+      <w:pPr>
+        <w:spacing w:after="120" w:line="240" w:lineRule="auto"/>
+        <w:rPr>
+          <w:sz w:val="28"/>
+          <w:szCs w:val="28"/>
+        </w:rPr>
+      </w:pPr>
+      <w:r>
+        <w:rPr>
+          <w:sz w:val="28"/>
+          <w:szCs w:val="28"/>
+        </w:rPr>
+        <w:t>The bin average is -2.325</w:t>
       </w:r>
       <w:bookmarkStart w:id="0" w:name="_GoBack"/>
       <w:bookmarkEnd w:id="0"/>
@@ -94,31 +553,117 @@
       </w:pPr>
       <w:r>
         <w:rPr>
-          <w:sz w:val="28"/>
-          <w:szCs w:val="28"/>
-        </w:rPr>
-        <w:t>Class = -2.6496*Intensity – 0.9668*Symmetry + 0.8203</w:t>
-      </w:r>
-    </w:p>
-    <w:p>
-      <w:pPr>
-        <w:spacing w:after="120" w:line="240" w:lineRule="auto"/>
-        <w:rPr>
-          <w:sz w:val="28"/>
-          <w:szCs w:val="28"/>
-        </w:rPr>
-      </w:pPr>
-      <w:r>
-        <w:rPr>
-          <w:sz w:val="28"/>
-          <w:szCs w:val="28"/>
-        </w:rPr>
-        <w:t>1)</w:t>
-      </w:r>
-      <w:r>
-        <w:rPr>
-          <w:sz w:val="28"/>
-          <w:szCs w:val="28"/>
+          <w:noProof/>
+          <w:sz w:val="28"/>
+          <w:szCs w:val="28"/>
+        </w:rPr>
+        <w:lastRenderedPageBreak/>
+        <w:drawing>
+          <wp:inline distT="0" distB="0" distL="0" distR="0">
+            <wp:extent cx="4518660" cy="2644140"/>
+            <wp:effectExtent l="0" t="0" r="0" b="3810"/>
+            <wp:docPr id="3" name="图片 3"/>
+            <wp:cNvGraphicFramePr>
+              <a:graphicFrameLocks xmlns:a="http://schemas.openxmlformats.org/drawingml/2006/main" noChangeAspect="1"/>
+            </wp:cNvGraphicFramePr>
+            <a:graphic xmlns:a="http://schemas.openxmlformats.org/drawingml/2006/main">
+              <a:graphicData uri="http://schemas.openxmlformats.org/drawingml/2006/picture">
+                <pic:pic xmlns:pic="http://schemas.openxmlformats.org/drawingml/2006/picture">
+                  <pic:nvPicPr>
+                    <pic:cNvPr id="3" name="Q4.JPG"/>
+                    <pic:cNvPicPr/>
+                  </pic:nvPicPr>
+                  <pic:blipFill>
+                    <a:blip r:embed="rId6">
+                      <a:extLst>
+                        <a:ext uri="{28A0092B-C50C-407E-A947-70E740481C1C}">
+                          <a14:useLocalDpi xmlns:a14="http://schemas.microsoft.com/office/drawing/2010/main" val="0"/>
+                        </a:ext>
+                      </a:extLst>
+                    </a:blip>
+                    <a:stretch>
+                      <a:fillRect/>
+                    </a:stretch>
+                  </pic:blipFill>
+                  <pic:spPr>
+                    <a:xfrm>
+                      <a:off x="0" y="0"/>
+                      <a:ext cx="4518660" cy="2644140"/>
+                    </a:xfrm>
+                    <a:prstGeom prst="rect">
+                      <a:avLst/>
+                    </a:prstGeom>
+                  </pic:spPr>
+                </pic:pic>
+              </a:graphicData>
+            </a:graphic>
+          </wp:inline>
+        </w:drawing>
+      </w:r>
+    </w:p>
+    <w:p>
+      <w:pPr>
+        <w:spacing w:after="120" w:line="240" w:lineRule="auto"/>
+        <w:rPr>
+          <w:b/>
+          <w:sz w:val="28"/>
+          <w:szCs w:val="28"/>
+        </w:rPr>
+      </w:pPr>
+      <w:r>
+        <w:rPr>
+          <w:b/>
+          <w:sz w:val="28"/>
+          <w:szCs w:val="28"/>
+        </w:rPr>
+        <w:t>5) Calculate E</w:t>
+      </w:r>
+      <w:r>
+        <w:rPr>
+          <w:b/>
+          <w:sz w:val="28"/>
+          <w:szCs w:val="28"/>
+          <w:vertAlign w:val="subscript"/>
+        </w:rPr>
+        <w:t>CV-1</w:t>
+      </w:r>
+      <w:r>
+        <w:rPr>
+          <w:b/>
+          <w:sz w:val="28"/>
+          <w:szCs w:val="28"/>
+        </w:rPr>
+        <w:t xml:space="preserve"> by leave-one-out </w:t>
+      </w:r>
+    </w:p>
+    <w:p>
+      <w:pPr>
+        <w:spacing w:after="120" w:line="240" w:lineRule="auto"/>
+        <w:rPr>
+          <w:sz w:val="28"/>
+          <w:szCs w:val="28"/>
+        </w:rPr>
+      </w:pPr>
+      <w:r>
+        <w:rPr>
+          <w:sz w:val="28"/>
+          <w:szCs w:val="28"/>
+        </w:rPr>
+        <w:t>E</w:t>
+      </w:r>
+      <w:r>
+        <w:rPr>
+          <w:sz w:val="28"/>
+          <w:szCs w:val="28"/>
+          <w:vertAlign w:val="subscript"/>
+        </w:rPr>
+        <w:t>CV-1</w:t>
+      </w:r>
+      <w:r>
+        <w:rPr>
+          <w:sz w:val="28"/>
+          <w:szCs w:val="28"/>
+          <w:vertAlign w:val="subscript"/>
         </w:rPr>
         <w:t xml:space="preserve"> </w:t>
       </w:r>
@@ -127,136 +672,122 @@
           <w:sz w:val="28"/>
           <w:szCs w:val="28"/>
         </w:rPr>
-        <w:t xml:space="preserve">Report in-sample error as mean sum squared residuals and number </w:t>
-      </w:r>
-      <w:r>
-        <w:rPr>
-          <w:sz w:val="28"/>
-          <w:szCs w:val="28"/>
-        </w:rPr>
-        <w:t xml:space="preserve">      </w:t>
-      </w:r>
-      <w:r>
-        <w:rPr>
-          <w:sz w:val="28"/>
-          <w:szCs w:val="28"/>
-        </w:rPr>
-        <w:t>misclassified</w:t>
-      </w:r>
-    </w:p>
-    <w:p>
-      <w:pPr>
-        <w:spacing w:after="120" w:line="240" w:lineRule="auto"/>
-        <w:rPr>
-          <w:sz w:val="28"/>
-          <w:szCs w:val="28"/>
-        </w:rPr>
-      </w:pPr>
-      <w:r>
-        <w:rPr>
-          <w:sz w:val="28"/>
-          <w:szCs w:val="28"/>
-        </w:rPr>
-        <w:t>Mean sum squared error = 0.7188</w:t>
-      </w:r>
-    </w:p>
-    <w:p>
-      <w:pPr>
-        <w:spacing w:after="120" w:line="240" w:lineRule="auto"/>
-        <w:rPr>
-          <w:sz w:val="28"/>
-          <w:szCs w:val="28"/>
-        </w:rPr>
-      </w:pPr>
-      <w:r>
-        <w:rPr>
-          <w:sz w:val="28"/>
-          <w:szCs w:val="28"/>
-        </w:rPr>
-        <w:t xml:space="preserve">2) Calculate 2x2 confusion matrix </w:t>
-      </w:r>
-    </w:p>
-    <w:p>
-      <w:pPr>
-        <w:spacing w:after="120" w:line="240" w:lineRule="auto"/>
-        <w:rPr>
-          <w:sz w:val="28"/>
-          <w:szCs w:val="28"/>
-        </w:rPr>
-      </w:pPr>
-      <w:r>
-        <w:rPr>
-          <w:sz w:val="28"/>
-          <w:szCs w:val="28"/>
-        </w:rPr>
-        <w:t>3) Make a scatter plot like figure 3.2, text p83</w:t>
-      </w:r>
-    </w:p>
-    <w:p>
-      <w:pPr>
-        <w:spacing w:after="120" w:line="240" w:lineRule="auto"/>
-        <w:rPr>
-          <w:sz w:val="28"/>
-          <w:szCs w:val="28"/>
-        </w:rPr>
-      </w:pPr>
-      <w:r>
-        <w:rPr>
-          <w:sz w:val="28"/>
-          <w:szCs w:val="28"/>
-        </w:rPr>
-        <w:t xml:space="preserve">4) Include discriminant, </w:t>
+        <w:t>= 0.7244</w:t>
+      </w:r>
+    </w:p>
+    <w:p>
+      <w:pPr>
+        <w:spacing w:after="120" w:line="240" w:lineRule="auto"/>
+        <w:rPr>
+          <w:b/>
+          <w:sz w:val="28"/>
+          <w:szCs w:val="28"/>
+        </w:rPr>
+      </w:pPr>
+      <w:r>
+        <w:rPr>
+          <w:b/>
+          <w:sz w:val="28"/>
+          <w:szCs w:val="28"/>
+        </w:rPr>
+        <w:t>6) Compare E</w:t>
+      </w:r>
+      <w:r>
+        <w:rPr>
+          <w:b/>
+          <w:sz w:val="28"/>
+          <w:szCs w:val="28"/>
+          <w:vertAlign w:val="subscript"/>
+        </w:rPr>
+        <w:t>CV-1</w:t>
+      </w:r>
+      <w:r>
+        <w:rPr>
+          <w:b/>
+          <w:sz w:val="28"/>
+          <w:szCs w:val="28"/>
+        </w:rPr>
+        <w:t xml:space="preserve"> with </w:t>
       </w:r>
       <w:proofErr w:type="spellStart"/>
       <w:r>
         <w:rPr>
           <w:b/>
-          <w:bCs/>
-          <w:sz w:val="28"/>
-          <w:szCs w:val="28"/>
-        </w:rPr>
-        <w:t>w</w:t>
-      </w:r>
-      <w:r>
-        <w:rPr>
-          <w:sz w:val="28"/>
-          <w:szCs w:val="28"/>
-          <w:vertAlign w:val="superscript"/>
-        </w:rPr>
-        <w:t>T</w:t>
-      </w:r>
-      <w:r>
-        <w:rPr>
-          <w:b/>
-          <w:bCs/>
-          <w:sz w:val="28"/>
-          <w:szCs w:val="28"/>
-        </w:rPr>
-        <w:t>x</w:t>
+          <w:sz w:val="28"/>
+          <w:szCs w:val="28"/>
+        </w:rPr>
+        <w:t>E</w:t>
+      </w:r>
+      <w:r>
+        <w:rPr>
+          <w:b/>
+          <w:sz w:val="28"/>
+          <w:szCs w:val="28"/>
+          <w:vertAlign w:val="subscript"/>
+        </w:rPr>
+        <w:t>in</w:t>
       </w:r>
       <w:proofErr w:type="spellEnd"/>
       <w:r>
         <w:rPr>
-          <w:sz w:val="28"/>
-          <w:szCs w:val="28"/>
-        </w:rPr>
-        <w:t>=bin average, in plot as boundary between classes</w:t>
-      </w:r>
-    </w:p>
-    <w:p>
-      <w:pPr>
-        <w:spacing w:after="120" w:line="240" w:lineRule="auto"/>
-        <w:rPr>
-          <w:sz w:val="28"/>
-          <w:szCs w:val="28"/>
-        </w:rPr>
-      </w:pPr>
-      <w:r>
-        <w:rPr>
-          <w:sz w:val="28"/>
-          <w:szCs w:val="28"/>
-        </w:rPr>
-        <w:t>5) Calculate E</w:t>
+          <w:b/>
+          <w:sz w:val="28"/>
+          <w:szCs w:val="28"/>
+        </w:rPr>
+        <w:t xml:space="preserve"> as mean sum squared residuals and number misclassified</w:t>
+      </w:r>
+    </w:p>
+    <w:p>
+      <w:pPr>
+        <w:spacing w:after="120" w:line="240" w:lineRule="auto"/>
+        <w:rPr>
+          <w:sz w:val="28"/>
+          <w:szCs w:val="28"/>
+        </w:rPr>
+      </w:pPr>
+      <w:r>
+        <w:rPr>
+          <w:sz w:val="28"/>
+          <w:szCs w:val="28"/>
+        </w:rPr>
+        <w:t xml:space="preserve">Number of misclassified data </w:t>
+      </w:r>
+      <w:r>
+        <w:rPr>
+          <w:sz w:val="28"/>
+          <w:szCs w:val="28"/>
+        </w:rPr>
+        <w:t xml:space="preserve">(LOO) </w:t>
+      </w:r>
+      <w:r>
+        <w:rPr>
+          <w:sz w:val="28"/>
+          <w:szCs w:val="28"/>
+        </w:rPr>
+        <w:t>= 12</w:t>
+      </w:r>
+    </w:p>
+    <w:p>
+      <w:pPr>
+        <w:spacing w:after="120" w:line="240" w:lineRule="auto"/>
+        <w:rPr>
+          <w:sz w:val="28"/>
+          <w:szCs w:val="28"/>
+        </w:rPr>
+      </w:pPr>
+      <w:r>
+        <w:rPr>
+          <w:sz w:val="28"/>
+          <w:szCs w:val="28"/>
+        </w:rPr>
+        <w:t xml:space="preserve">The </w:t>
+      </w:r>
+      <w:r>
+        <w:rPr>
+          <w:sz w:val="28"/>
+          <w:szCs w:val="28"/>
+        </w:rPr>
+        <w:t>E</w:t>
       </w:r>
       <w:r>
         <w:rPr>
@@ -271,17 +802,9 @@
           <w:sz w:val="28"/>
           <w:szCs w:val="28"/>
         </w:rPr>
-        <w:t xml:space="preserve"> by leave-one-out </w:t>
-      </w:r>
-    </w:p>
-    <w:p>
-      <w:pPr>
-        <w:spacing w:after="120" w:line="240" w:lineRule="auto"/>
-        <w:rPr>
-          <w:sz w:val="28"/>
-          <w:szCs w:val="28"/>
-        </w:rPr>
-      </w:pPr>
+        <w:t xml:space="preserve"> is slightly bigger than </w:t>
+      </w:r>
+      <w:proofErr w:type="spellStart"/>
       <w:r>
         <w:rPr>
           <w:sz w:val="28"/>
@@ -295,68 +818,6 @@
           <w:szCs w:val="28"/>
           <w:vertAlign w:val="subscript"/>
         </w:rPr>
-        <w:t>CV-1</w:t>
-      </w:r>
-      <w:r>
-        <w:rPr>
-          <w:sz w:val="28"/>
-          <w:szCs w:val="28"/>
-          <w:vertAlign w:val="subscript"/>
-        </w:rPr>
-        <w:t xml:space="preserve"> </w:t>
-      </w:r>
-      <w:r>
-        <w:rPr>
-          <w:sz w:val="28"/>
-          <w:szCs w:val="28"/>
-        </w:rPr>
-        <w:t>= 0.7244</w:t>
-      </w:r>
-    </w:p>
-    <w:p>
-      <w:pPr>
-        <w:spacing w:after="120" w:line="240" w:lineRule="auto"/>
-        <w:rPr>
-          <w:sz w:val="28"/>
-          <w:szCs w:val="28"/>
-        </w:rPr>
-      </w:pPr>
-      <w:r>
-        <w:rPr>
-          <w:sz w:val="28"/>
-          <w:szCs w:val="28"/>
-        </w:rPr>
-        <w:t>6) Compare E</w:t>
-      </w:r>
-      <w:r>
-        <w:rPr>
-          <w:sz w:val="28"/>
-          <w:szCs w:val="28"/>
-          <w:vertAlign w:val="subscript"/>
-        </w:rPr>
-        <w:t>CV-1</w:t>
-      </w:r>
-      <w:r>
-        <w:rPr>
-          <w:sz w:val="28"/>
-          <w:szCs w:val="28"/>
-        </w:rPr>
-        <w:t xml:space="preserve"> with </w:t>
-      </w:r>
-      <w:proofErr w:type="spellStart"/>
-      <w:r>
-        <w:rPr>
-          <w:sz w:val="28"/>
-          <w:szCs w:val="28"/>
-        </w:rPr>
-        <w:t>E</w:t>
-      </w:r>
-      <w:r>
-        <w:rPr>
-          <w:sz w:val="28"/>
-          <w:szCs w:val="28"/>
-          <w:vertAlign w:val="subscript"/>
-        </w:rPr>
         <w:t>in</w:t>
       </w:r>
       <w:proofErr w:type="spellEnd"/>
@@ -365,7 +826,21 @@
           <w:sz w:val="28"/>
           <w:szCs w:val="28"/>
         </w:rPr>
-        <w:t xml:space="preserve"> as mean sum squared residuals and number misclassified</w:t>
+        <w:t xml:space="preserve"> and the number of </w:t>
+      </w:r>
+      <w:r>
+        <w:rPr>
+          <w:sz w:val="28"/>
+          <w:szCs w:val="28"/>
+        </w:rPr>
+        <w:t>misclassified data</w:t>
+      </w:r>
+      <w:r>
+        <w:rPr>
+          <w:sz w:val="28"/>
+          <w:szCs w:val="28"/>
+        </w:rPr>
+        <w:t xml:space="preserve"> are the same. </w:t>
       </w:r>
     </w:p>
     <w:p>
@@ -389,7 +864,7 @@
 </file>
 
 <file path=word/numbering.xml><?xml version="1.0" encoding="utf-8"?>
-<w:numbering xmlns:wpc="http://schemas.microsoft.com/office/word/2010/wordprocessingCanvas" xmlns:mc="http://schemas.openxmlformats.org/markup-compatibility/2006" xmlns:o="urn:schemas-microsoft-com:office:office" xmlns:r="http://schemas.openxmlformats.org/officeDocument/2006/relationships" xmlns:m="http://schemas.openxmlformats.org/officeDocument/2006/math" xmlns:v="urn:schemas-microsoft-com:vml" xmlns:wp14="http://schemas.microsoft.com/office/word/2010/wordprocessingDrawing" xmlns:wp="http://schemas.openxmlformats.org/drawingml/2006/wordprocessingDrawing" xmlns:w10="urn:schemas-microsoft-com:office:word" xmlns:w="http://schemas.openxmlformats.org/wordprocessingml/2006/main" xmlns:w14="http://schemas.microsoft.com/office/word/2010/wordml" xmlns:w15="http://schemas.microsoft.com/office/word/2012/wordml" xmlns:wpg="http://schemas.microsoft.com/office/word/2010/wordprocessingGroup" xmlns:wpi="http://schemas.microsoft.com/office/word/2010/wordprocessingInk" xmlns:wne="http://schemas.microsoft.com/office/word/2006/wordml" xmlns:wps="http://schemas.microsoft.com/office/word/2010/wordprocessingShape" mc:Ignorable="w14 w15 wp14">
+<w:numbering xmlns:wpc="http://schemas.microsoft.com/office/word/2010/wordprocessingCanvas" xmlns:cx="http://schemas.microsoft.com/office/drawing/2014/chartex" xmlns:cx1="http://schemas.microsoft.com/office/drawing/2015/9/8/chartex" xmlns:cx2="http://schemas.microsoft.com/office/drawing/2015/10/21/chartex" xmlns:mc="http://schemas.openxmlformats.org/markup-compatibility/2006" xmlns:o="urn:schemas-microsoft-com:office:office" xmlns:r="http://schemas.openxmlformats.org/officeDocument/2006/relationships" xmlns:m="http://schemas.openxmlformats.org/officeDocument/2006/math" xmlns:v="urn:schemas-microsoft-com:vml" xmlns:wp14="http://schemas.microsoft.com/office/word/2010/wordprocessingDrawing" xmlns:wp="http://schemas.openxmlformats.org/drawingml/2006/wordprocessingDrawing" xmlns:w10="urn:schemas-microsoft-com:office:word" xmlns:w="http://schemas.openxmlformats.org/wordprocessingml/2006/main" xmlns:w14="http://schemas.microsoft.com/office/word/2010/wordml" xmlns:w15="http://schemas.microsoft.com/office/word/2012/wordml" xmlns:w16se="http://schemas.microsoft.com/office/word/2015/wordml/symex" xmlns:wpg="http://schemas.microsoft.com/office/word/2010/wordprocessingGroup" xmlns:wpi="http://schemas.microsoft.com/office/word/2010/wordprocessingInk" xmlns:wne="http://schemas.microsoft.com/office/word/2006/wordml" xmlns:wps="http://schemas.microsoft.com/office/word/2010/wordprocessingShape" mc:Ignorable="w14 w15 w16se wp14">
   <w:abstractNum w:abstractNumId="0" w15:restartNumberingAfterBreak="0">
     <w:nsid w:val="27900069"/>
     <w:multiLevelType w:val="hybridMultilevel"/>
@@ -670,7 +1145,7 @@
 </file>
 
 <file path=word/styles.xml><?xml version="1.0" encoding="utf-8"?>
-<w:styles xmlns:mc="http://schemas.openxmlformats.org/markup-compatibility/2006" xmlns:r="http://schemas.openxmlformats.org/officeDocument/2006/relationships" xmlns:w="http://schemas.openxmlformats.org/wordprocessingml/2006/main" xmlns:w14="http://schemas.microsoft.com/office/word/2010/wordml" xmlns:w15="http://schemas.microsoft.com/office/word/2012/wordml" mc:Ignorable="w14 w15">
+<w:styles xmlns:mc="http://schemas.openxmlformats.org/markup-compatibility/2006" xmlns:r="http://schemas.openxmlformats.org/officeDocument/2006/relationships" xmlns:w="http://schemas.openxmlformats.org/wordprocessingml/2006/main" xmlns:w14="http://schemas.microsoft.com/office/word/2010/wordml" xmlns:w15="http://schemas.microsoft.com/office/word/2012/wordml" xmlns:w16se="http://schemas.microsoft.com/office/word/2015/wordml/symex" mc:Ignorable="w14 w15 w16se">
   <w:docDefaults>
     <w:rPrDefault>
       <w:rPr>
@@ -686,7 +1161,7 @@
       </w:pPr>
     </w:pPrDefault>
   </w:docDefaults>
-  <w:latentStyles w:defLockedState="0" w:defUIPriority="99" w:defSemiHidden="0" w:defUnhideWhenUsed="0" w:defQFormat="0" w:count="371">
+  <w:latentStyles w:defLockedState="0" w:defUIPriority="99" w:defSemiHidden="0" w:defUnhideWhenUsed="0" w:defQFormat="0" w:count="373">
     <w:lsdException w:name="Normal" w:uiPriority="0" w:qFormat="1"/>
     <w:lsdException w:name="heading 1" w:uiPriority="9" w:qFormat="1"/>
     <w:lsdException w:name="heading 2" w:semiHidden="1" w:uiPriority="9" w:unhideWhenUsed="1" w:qFormat="1"/>
@@ -792,7 +1267,6 @@
     <w:lsdException w:name="HTML Sample" w:semiHidden="1" w:unhideWhenUsed="1"/>
     <w:lsdException w:name="HTML Typewriter" w:semiHidden="1" w:unhideWhenUsed="1"/>
     <w:lsdException w:name="HTML Variable" w:semiHidden="1" w:unhideWhenUsed="1"/>
-    <w:lsdException w:name="Normal Table" w:semiHidden="1" w:unhideWhenUsed="1"/>
     <w:lsdException w:name="annotation subject" w:semiHidden="1" w:unhideWhenUsed="1"/>
     <w:lsdException w:name="No List" w:semiHidden="1" w:unhideWhenUsed="1"/>
     <w:lsdException w:name="Outline List 1" w:semiHidden="1" w:unhideWhenUsed="1"/>
@@ -838,11 +1312,9 @@
     <w:lsdException w:name="Table Subtle 1" w:semiHidden="1" w:unhideWhenUsed="1"/>
     <w:lsdException w:name="Table Subtle 2" w:semiHidden="1" w:unhideWhenUsed="1"/>
     <w:lsdException w:name="Table Web 1" w:semiHidden="1" w:unhideWhenUsed="1"/>
-    <w:lsdException w:name="Table Web 2" w:semiHidden="1" w:unhideWhenUsed="1"/>
     <w:lsdException w:name="Table Web 3" w:semiHidden="1" w:unhideWhenUsed="1"/>
     <w:lsdException w:name="Balloon Text" w:semiHidden="1" w:unhideWhenUsed="1"/>
     <w:lsdException w:name="Table Grid" w:uiPriority="39"/>
-    <w:lsdException w:name="Table Theme" w:semiHidden="1" w:unhideWhenUsed="1"/>
     <w:lsdException w:name="Placeholder Text" w:semiHidden="1"/>
     <w:lsdException w:name="No Spacing" w:uiPriority="1" w:qFormat="1"/>
     <w:lsdException w:name="Light Shading" w:uiPriority="60"/>
@@ -1058,8 +1530,10 @@
     <w:lsdException w:name="List Table 5 Dark Accent 6" w:uiPriority="50"/>
     <w:lsdException w:name="List Table 6 Colorful Accent 6" w:uiPriority="51"/>
     <w:lsdException w:name="List Table 7 Colorful Accent 6" w:uiPriority="52"/>
+    <w:lsdException w:name="Mention" w:semiHidden="1" w:unhideWhenUsed="1"/>
+    <w:lsdException w:name="Smart Hyperlink" w:semiHidden="1" w:unhideWhenUsed="1"/>
   </w:latentStyles>
-  <w:style w:type="paragraph" w:default="1" w:styleId="Normal">
+  <w:style w:type="paragraph" w:default="1" w:styleId="a">
     <w:name w:val="Normal"/>
     <w:qFormat/>
     <w:rsid w:val="008106D5"/>
@@ -1067,12 +1541,13 @@
       <w:spacing w:line="256" w:lineRule="auto"/>
     </w:pPr>
   </w:style>
-  <w:style w:type="character" w:default="1" w:styleId="DefaultParagraphFont">
+  <w:style w:type="character" w:default="1" w:styleId="a0">
     <w:name w:val="Default Paragraph Font"/>
     <w:uiPriority w:val="1"/>
+    <w:semiHidden/>
     <w:unhideWhenUsed/>
   </w:style>
-  <w:style w:type="table" w:default="1" w:styleId="TableNormal">
+  <w:style w:type="table" w:default="1" w:styleId="a1">
     <w:name w:val="Normal Table"/>
     <w:uiPriority w:val="99"/>
     <w:semiHidden/>
@@ -1087,15 +1562,15 @@
       </w:tblCellMar>
     </w:tblPr>
   </w:style>
-  <w:style w:type="numbering" w:default="1" w:styleId="NoList">
+  <w:style w:type="numbering" w:default="1" w:styleId="a2">
     <w:name w:val="No List"/>
     <w:uiPriority w:val="99"/>
     <w:semiHidden/>
     <w:unhideWhenUsed/>
   </w:style>
-  <w:style w:type="paragraph" w:styleId="ListParagraph">
+  <w:style w:type="paragraph" w:styleId="a3">
     <w:name w:val="List Paragraph"/>
-    <w:basedOn w:val="Normal"/>
+    <w:basedOn w:val="a"/>
     <w:uiPriority w:val="34"/>
     <w:qFormat/>
     <w:rsid w:val="008106D5"/>
@@ -1103,6 +1578,25 @@
       <w:ind w:left="720"/>
       <w:contextualSpacing/>
     </w:pPr>
+  </w:style>
+  <w:style w:type="table" w:styleId="a4">
+    <w:name w:val="Table Grid"/>
+    <w:basedOn w:val="a1"/>
+    <w:uiPriority w:val="39"/>
+    <w:rsid w:val="001B31E6"/>
+    <w:pPr>
+      <w:spacing w:after="0" w:line="240" w:lineRule="auto"/>
+    </w:pPr>
+    <w:tblPr>
+      <w:tblBorders>
+        <w:top w:val="single" w:sz="4" w:space="0" w:color="auto"/>
+        <w:left w:val="single" w:sz="4" w:space="0" w:color="auto"/>
+        <w:bottom w:val="single" w:sz="4" w:space="0" w:color="auto"/>
+        <w:right w:val="single" w:sz="4" w:space="0" w:color="auto"/>
+        <w:insideH w:val="single" w:sz="4" w:space="0" w:color="auto"/>
+        <w:insideV w:val="single" w:sz="4" w:space="0" w:color="auto"/>
+      </w:tblBorders>
+    </w:tblPr>
   </w:style>
 </w:styles>
 </file>

</xml_diff>